<commit_message>
load danh sách movie theo category MovieGrid component, fix header, input
</commit_message>
<xml_diff>
--- a/task.docx
+++ b/task.docx
@@ -15,9 +15,406 @@
         </w:r>
       </w:hyperlink>
     </w:p>
+    <w:p/>
+    <w:p/>
     <w:p>
+      <w:r>
+        <w:t>Header component:</w:t>
+      </w:r>
+    </w:p>
+    <w:p>
+      <w:proofErr w:type="spellStart"/>
+      <w:r>
+        <w:t>Không</w:t>
+      </w:r>
+      <w:proofErr w:type="spellEnd"/>
+      <w:r>
+        <w:t xml:space="preserve"> </w:t>
+      </w:r>
+      <w:proofErr w:type="spellStart"/>
+      <w:r>
+        <w:t>lấy</w:t>
+      </w:r>
+      <w:proofErr w:type="spellEnd"/>
+      <w:r>
+        <w:t xml:space="preserve"> </w:t>
+      </w:r>
+      <w:proofErr w:type="spellStart"/>
+      <w:r>
+        <w:t>được</w:t>
+      </w:r>
+      <w:proofErr w:type="spellEnd"/>
+      <w:r>
+        <w:t xml:space="preserve"> </w:t>
+      </w:r>
+      <w:proofErr w:type="spellStart"/>
+      <w:r>
+        <w:t>params</w:t>
+      </w:r>
+      <w:proofErr w:type="spellEnd"/>
+      <w:r>
+        <w:t xml:space="preserve"> </w:t>
+      </w:r>
+      <w:proofErr w:type="spellStart"/>
+      <w:r>
+        <w:t>của</w:t>
+      </w:r>
+      <w:proofErr w:type="spellEnd"/>
+      <w:r>
+        <w:t xml:space="preserve"> </w:t>
+      </w:r>
+      <w:proofErr w:type="spellStart"/>
+      <w:r>
+        <w:t>url</w:t>
+      </w:r>
+      <w:proofErr w:type="spellEnd"/>
+      <w:r>
+        <w:t xml:space="preserve"> qua </w:t>
+      </w:r>
+      <w:proofErr w:type="spellStart"/>
+      <w:r>
+        <w:t>useParams</w:t>
+      </w:r>
+      <w:proofErr w:type="spellEnd"/>
+      <w:r>
+        <w:t xml:space="preserve"> </w:t>
+      </w:r>
+      <w:proofErr w:type="spellStart"/>
+      <w:r>
+        <w:t>của</w:t>
+      </w:r>
+      <w:proofErr w:type="spellEnd"/>
+      <w:r>
+        <w:t xml:space="preserve"> react-router-</w:t>
+      </w:r>
+      <w:proofErr w:type="spellStart"/>
+      <w:r>
+        <w:t>dom</w:t>
+      </w:r>
+      <w:proofErr w:type="spellEnd"/>
+      <w:r>
+        <w:t xml:space="preserve"> </w:t>
+      </w:r>
+      <w:proofErr w:type="spellStart"/>
+      <w:proofErr w:type="gramStart"/>
+      <w:r>
+        <w:t>vì</w:t>
+      </w:r>
+      <w:proofErr w:type="spellEnd"/>
+      <w:r>
+        <w:t xml:space="preserve"> </w:t>
+      </w:r>
+      <w:r>
+        <w:t xml:space="preserve"> </w:t>
+      </w:r>
+      <w:r>
+        <w:t>Header</w:t>
+      </w:r>
+      <w:proofErr w:type="gramEnd"/>
+      <w:r>
+        <w:t xml:space="preserve"> component</w:t>
+      </w:r>
+      <w:r>
+        <w:t xml:space="preserve"> </w:t>
+      </w:r>
       <w:bookmarkStart w:id="0" w:name="_GoBack"/>
       <w:bookmarkEnd w:id="0"/>
+      <w:r>
+        <w:t xml:space="preserve">nằm </w:t>
+      </w:r>
+      <w:proofErr w:type="spellStart"/>
+      <w:r>
+        <w:t>ngoài</w:t>
+      </w:r>
+      <w:proofErr w:type="spellEnd"/>
+      <w:r>
+        <w:t xml:space="preserve"> Route.</w:t>
+      </w:r>
+    </w:p>
+    <w:p>
+      <w:r>
+        <w:t xml:space="preserve">Fix: </w:t>
+      </w:r>
+      <w:hyperlink r:id="rId5" w:history="1">
+        <w:proofErr w:type="spellStart"/>
+        <w:r>
+          <w:rPr>
+            <w:rStyle w:val="Hyperlink"/>
+          </w:rPr>
+          <w:t>reactjs</w:t>
+        </w:r>
+        <w:proofErr w:type="spellEnd"/>
+        <w:r>
+          <w:rPr>
+            <w:rStyle w:val="Hyperlink"/>
+          </w:rPr>
+          <w:t xml:space="preserve"> - React router v6 easiest way to access </w:t>
+        </w:r>
+        <w:proofErr w:type="spellStart"/>
+        <w:r>
+          <w:rPr>
+            <w:rStyle w:val="Hyperlink"/>
+          </w:rPr>
+          <w:t>params</w:t>
+        </w:r>
+        <w:proofErr w:type="spellEnd"/>
+        <w:r>
+          <w:rPr>
+            <w:rStyle w:val="Hyperlink"/>
+          </w:rPr>
+          <w:t xml:space="preserve"> outside route - Stack Overflow</w:t>
+        </w:r>
+      </w:hyperlink>
+    </w:p>
+    <w:p>
+      <w:pPr>
+        <w:pStyle w:val="HTMLPreformatted"/>
+        <w:textAlignment w:val="baseline"/>
+      </w:pPr>
+      <w:proofErr w:type="spellStart"/>
+      <w:r>
+        <w:t>Sử</w:t>
+      </w:r>
+      <w:proofErr w:type="spellEnd"/>
+      <w:r>
+        <w:t xml:space="preserve"> </w:t>
+      </w:r>
+      <w:proofErr w:type="spellStart"/>
+      <w:r>
+        <w:t>dụng</w:t>
+      </w:r>
+      <w:proofErr w:type="spellEnd"/>
+      <w:r>
+        <w:t xml:space="preserve"> </w:t>
+      </w:r>
+      <w:proofErr w:type="spellStart"/>
+      <w:r>
+        <w:rPr>
+          <w:rFonts w:ascii="inherit" w:hAnsi="inherit"/>
+          <w:bdr w:val="none" w:sz="0" w:space="0" w:color="auto" w:frame="1"/>
+        </w:rPr>
+        <w:t>matchPath</w:t>
+      </w:r>
+      <w:proofErr w:type="spellEnd"/>
+      <w:r>
+        <w:rPr>
+          <w:rFonts w:ascii="inherit" w:hAnsi="inherit"/>
+          <w:bdr w:val="none" w:sz="0" w:space="0" w:color="auto" w:frame="1"/>
+        </w:rPr>
+        <w:t xml:space="preserve"> </w:t>
+      </w:r>
+      <w:proofErr w:type="spellStart"/>
+      <w:r>
+        <w:rPr>
+          <w:rFonts w:ascii="inherit" w:hAnsi="inherit"/>
+          <w:bdr w:val="none" w:sz="0" w:space="0" w:color="auto" w:frame="1"/>
+        </w:rPr>
+        <w:t>của</w:t>
+      </w:r>
+      <w:proofErr w:type="spellEnd"/>
+      <w:r>
+        <w:rPr>
+          <w:rFonts w:ascii="inherit" w:hAnsi="inherit"/>
+          <w:bdr w:val="none" w:sz="0" w:space="0" w:color="auto" w:frame="1"/>
+        </w:rPr>
+        <w:t xml:space="preserve"> </w:t>
+      </w:r>
+      <w:r>
+        <w:t>react-router-</w:t>
+      </w:r>
+      <w:proofErr w:type="spellStart"/>
+      <w:r>
+        <w:t>dom</w:t>
+      </w:r>
+      <w:proofErr w:type="spellEnd"/>
+      <w:r>
+        <w:t xml:space="preserve"> </w:t>
+      </w:r>
+      <w:proofErr w:type="spellStart"/>
+      <w:r>
+        <w:t>để</w:t>
+      </w:r>
+      <w:proofErr w:type="spellEnd"/>
+      <w:r>
+        <w:t xml:space="preserve"> check path</w:t>
+      </w:r>
+    </w:p>
+    <w:p>
+      <w:pPr>
+        <w:pStyle w:val="HTMLPreformatted"/>
+        <w:textAlignment w:val="baseline"/>
+      </w:pPr>
+    </w:p>
+    <w:p>
+      <w:pPr>
+        <w:shd w:val="clear" w:color="auto" w:fill="191A2E"/>
+        <w:spacing w:after="0" w:line="285" w:lineRule="atLeast"/>
+        <w:rPr>
+          <w:rFonts w:ascii="Consolas" w:eastAsia="Times New Roman" w:hAnsi="Consolas" w:cs="Times New Roman"/>
+          <w:color w:val="F8F8F2"/>
+          <w:sz w:val="21"/>
+          <w:szCs w:val="21"/>
+        </w:rPr>
+      </w:pPr>
+      <w:proofErr w:type="spellStart"/>
+      <w:r>
+        <w:rPr>
+          <w:rFonts w:ascii="Consolas" w:eastAsia="Times New Roman" w:hAnsi="Consolas" w:cs="Times New Roman"/>
+          <w:color w:val="FF6BCB"/>
+          <w:sz w:val="21"/>
+          <w:szCs w:val="21"/>
+        </w:rPr>
+        <w:t>const</w:t>
+      </w:r>
+      <w:proofErr w:type="spellEnd"/>
+      <w:r>
+        <w:rPr>
+          <w:rFonts w:ascii="Consolas" w:eastAsia="Times New Roman" w:hAnsi="Consolas" w:cs="Times New Roman"/>
+          <w:color w:val="F8F8F2"/>
+          <w:sz w:val="21"/>
+          <w:szCs w:val="21"/>
+        </w:rPr>
+        <w:t xml:space="preserve"> </w:t>
+      </w:r>
+      <w:r>
+        <w:rPr>
+          <w:rFonts w:ascii="Consolas" w:eastAsia="Times New Roman" w:hAnsi="Consolas" w:cs="Times New Roman"/>
+          <w:color w:val="BD93F9"/>
+          <w:sz w:val="21"/>
+          <w:szCs w:val="21"/>
+        </w:rPr>
+        <w:t>match</w:t>
+      </w:r>
+      <w:r>
+        <w:rPr>
+          <w:rFonts w:ascii="Consolas" w:eastAsia="Times New Roman" w:hAnsi="Consolas" w:cs="Times New Roman"/>
+          <w:color w:val="F8F8F2"/>
+          <w:sz w:val="21"/>
+          <w:szCs w:val="21"/>
+        </w:rPr>
+        <w:t xml:space="preserve"> </w:t>
+      </w:r>
+      <w:r>
+        <w:rPr>
+          <w:rFonts w:ascii="Consolas" w:eastAsia="Times New Roman" w:hAnsi="Consolas" w:cs="Times New Roman"/>
+          <w:color w:val="FF6BCB"/>
+          <w:sz w:val="21"/>
+          <w:szCs w:val="21"/>
+        </w:rPr>
+        <w:t>=</w:t>
+      </w:r>
+      <w:r>
+        <w:rPr>
+          <w:rFonts w:ascii="Consolas" w:eastAsia="Times New Roman" w:hAnsi="Consolas" w:cs="Times New Roman"/>
+          <w:color w:val="F8F8F2"/>
+          <w:sz w:val="21"/>
+          <w:szCs w:val="21"/>
+        </w:rPr>
+        <w:t xml:space="preserve"> </w:t>
+      </w:r>
+      <w:proofErr w:type="spellStart"/>
+      <w:proofErr w:type="gramStart"/>
+      <w:r>
+        <w:rPr>
+          <w:rFonts w:ascii="Consolas" w:eastAsia="Times New Roman" w:hAnsi="Consolas" w:cs="Times New Roman"/>
+          <w:color w:val="20E3B2"/>
+          <w:sz w:val="21"/>
+          <w:szCs w:val="21"/>
+        </w:rPr>
+        <w:t>matchPath</w:t>
+      </w:r>
+      <w:proofErr w:type="spellEnd"/>
+      <w:r>
+        <w:rPr>
+          <w:rFonts w:ascii="Consolas" w:eastAsia="Times New Roman" w:hAnsi="Consolas" w:cs="Times New Roman"/>
+          <w:color w:val="F8F8F2"/>
+          <w:sz w:val="21"/>
+          <w:szCs w:val="21"/>
+        </w:rPr>
+        <w:t>(</w:t>
+      </w:r>
+      <w:proofErr w:type="gramEnd"/>
+      <w:r>
+        <w:rPr>
+          <w:rFonts w:ascii="Consolas" w:eastAsia="Times New Roman" w:hAnsi="Consolas" w:cs="Times New Roman"/>
+          <w:color w:val="F8F8F2"/>
+          <w:sz w:val="21"/>
+          <w:szCs w:val="21"/>
+        </w:rPr>
+        <w:t>{ path</w:t>
+      </w:r>
+      <w:r>
+        <w:rPr>
+          <w:rFonts w:ascii="Consolas" w:eastAsia="Times New Roman" w:hAnsi="Consolas" w:cs="Times New Roman"/>
+          <w:color w:val="FF79C6"/>
+          <w:sz w:val="21"/>
+          <w:szCs w:val="21"/>
+        </w:rPr>
+        <w:t>:</w:t>
+      </w:r>
+      <w:r>
+        <w:rPr>
+          <w:rFonts w:ascii="Consolas" w:eastAsia="Times New Roman" w:hAnsi="Consolas" w:cs="Times New Roman"/>
+          <w:color w:val="F8F8F2"/>
+          <w:sz w:val="21"/>
+          <w:szCs w:val="21"/>
+        </w:rPr>
+        <w:t xml:space="preserve"> </w:t>
+      </w:r>
+      <w:r>
+        <w:rPr>
+          <w:rFonts w:ascii="Consolas" w:eastAsia="Times New Roman" w:hAnsi="Consolas" w:cs="Times New Roman"/>
+          <w:color w:val="EAC394"/>
+          <w:sz w:val="21"/>
+          <w:szCs w:val="21"/>
+        </w:rPr>
+        <w:t>"/:category/type=:type"</w:t>
+      </w:r>
+      <w:r>
+        <w:rPr>
+          <w:rFonts w:ascii="Consolas" w:eastAsia="Times New Roman" w:hAnsi="Consolas" w:cs="Times New Roman"/>
+          <w:color w:val="F8F8F2"/>
+          <w:sz w:val="21"/>
+          <w:szCs w:val="21"/>
+        </w:rPr>
+        <w:t xml:space="preserve"> }, </w:t>
+      </w:r>
+      <w:r>
+        <w:rPr>
+          <w:rFonts w:ascii="Consolas" w:eastAsia="Times New Roman" w:hAnsi="Consolas" w:cs="Times New Roman"/>
+          <w:color w:val="BD93F9"/>
+          <w:sz w:val="21"/>
+          <w:szCs w:val="21"/>
+        </w:rPr>
+        <w:t>pathname</w:t>
+      </w:r>
+      <w:r>
+        <w:rPr>
+          <w:rFonts w:ascii="Consolas" w:eastAsia="Times New Roman" w:hAnsi="Consolas" w:cs="Times New Roman"/>
+          <w:color w:val="F8F8F2"/>
+          <w:sz w:val="21"/>
+          <w:szCs w:val="21"/>
+        </w:rPr>
+        <w:t>);</w:t>
+      </w:r>
+    </w:p>
+    <w:p>
+      <w:pPr>
+        <w:pStyle w:val="HTMLPreformatted"/>
+        <w:textAlignment w:val="baseline"/>
+        <w:rPr>
+          <w:rFonts w:ascii="var(--ff-mono)" w:hAnsi="var(--ff-mono)"/>
+        </w:rPr>
+      </w:pPr>
+    </w:p>
+    <w:p>
+      <w:pPr>
+        <w:pStyle w:val="HTMLPreformatted"/>
+        <w:textAlignment w:val="baseline"/>
+        <w:rPr>
+          <w:rFonts w:ascii="var(--ff-mono)" w:hAnsi="var(--ff-mono)"/>
+        </w:rPr>
+      </w:pPr>
     </w:p>
     <w:sectPr>
       <w:pgSz w:w="12240" w:h="15840"/>
@@ -461,6 +858,57 @@
       <w:u w:val="single"/>
     </w:rPr>
   </w:style>
+  <w:style w:type="paragraph" w:styleId="HTMLPreformatted">
+    <w:name w:val="HTML Preformatted"/>
+    <w:basedOn w:val="Normal"/>
+    <w:link w:val="HTMLPreformattedChar"/>
+    <w:uiPriority w:val="99"/>
+    <w:unhideWhenUsed/>
+    <w:rsid w:val="0004471F"/>
+    <w:pPr>
+      <w:tabs>
+        <w:tab w:val="left" w:pos="916"/>
+        <w:tab w:val="left" w:pos="1832"/>
+        <w:tab w:val="left" w:pos="2748"/>
+        <w:tab w:val="left" w:pos="3664"/>
+        <w:tab w:val="left" w:pos="4580"/>
+        <w:tab w:val="left" w:pos="5496"/>
+        <w:tab w:val="left" w:pos="6412"/>
+        <w:tab w:val="left" w:pos="7328"/>
+        <w:tab w:val="left" w:pos="8244"/>
+        <w:tab w:val="left" w:pos="9160"/>
+        <w:tab w:val="left" w:pos="10076"/>
+        <w:tab w:val="left" w:pos="10992"/>
+        <w:tab w:val="left" w:pos="11908"/>
+        <w:tab w:val="left" w:pos="12824"/>
+        <w:tab w:val="left" w:pos="13740"/>
+        <w:tab w:val="left" w:pos="14656"/>
+      </w:tabs>
+      <w:spacing w:after="0" w:line="240" w:lineRule="auto"/>
+    </w:pPr>
+    <w:rPr>
+      <w:rFonts w:ascii="Courier New" w:eastAsia="Times New Roman" w:hAnsi="Courier New" w:cs="Courier New"/>
+      <w:sz w:val="20"/>
+      <w:szCs w:val="20"/>
+    </w:rPr>
+  </w:style>
+  <w:style w:type="character" w:customStyle="1" w:styleId="HTMLPreformattedChar">
+    <w:name w:val="HTML Preformatted Char"/>
+    <w:basedOn w:val="DefaultParagraphFont"/>
+    <w:link w:val="HTMLPreformatted"/>
+    <w:uiPriority w:val="99"/>
+    <w:rsid w:val="0004471F"/>
+    <w:rPr>
+      <w:rFonts w:ascii="Courier New" w:eastAsia="Times New Roman" w:hAnsi="Courier New" w:cs="Courier New"/>
+      <w:sz w:val="20"/>
+      <w:szCs w:val="20"/>
+    </w:rPr>
+  </w:style>
+  <w:style w:type="character" w:customStyle="1" w:styleId="hljs-title">
+    <w:name w:val="hljs-title"/>
+    <w:basedOn w:val="DefaultParagraphFont"/>
+    <w:rsid w:val="0004471F"/>
+  </w:style>
 </w:styles>
 </file>
 

</xml_diff>